<commit_message>
I think I found a factor solution that works!
</commit_message>
<xml_diff>
--- a/references/docs/HR-Items.docx
+++ b/references/docs/HR-Items.docx
@@ -77,12 +77,14 @@
         <w:rPr>
           <w:rFonts w:ascii="Arial" w:eastAsia="Times New Roman" w:hAnsi="Arial" w:cs="Arial"/>
           <w:color w:val="000000"/>
-        </w:rPr>
-      </w:pPr>
-      <w:r>
-        <w:rPr>
-          <w:rFonts w:ascii="Arial" w:eastAsia="Times New Roman" w:hAnsi="Arial" w:cs="Arial"/>
-          <w:color w:val="000000"/>
+          <w:highlight w:val="yellow"/>
+        </w:rPr>
+      </w:pPr>
+      <w:r>
+        <w:rPr>
+          <w:rFonts w:ascii="Arial" w:eastAsia="Times New Roman" w:hAnsi="Arial" w:cs="Arial"/>
+          <w:color w:val="000000"/>
+          <w:highlight w:val="yellow"/>
         </w:rPr>
         <w:t xml:space="preserve">The </w:t>
       </w:r>
@@ -91,6 +93,7 @@
         <w:rPr>
           <w:rFonts w:ascii="Arial" w:eastAsia="Times New Roman" w:hAnsi="Arial" w:cs="Arial"/>
           <w:color w:val="000000"/>
+          <w:highlight w:val="yellow"/>
         </w:rPr>
         <w:t>general public</w:t>
       </w:r>
@@ -99,6 +102,7 @@
         <w:rPr>
           <w:rFonts w:ascii="Arial" w:eastAsia="Times New Roman" w:hAnsi="Arial" w:cs="Arial"/>
           <w:color w:val="000000"/>
+          <w:highlight w:val="yellow"/>
         </w:rPr>
         <w:t xml:space="preserve"> should have access to naloxone/NARCAN.</w:t>
       </w:r>
@@ -113,12 +117,14 @@
         <w:rPr>
           <w:rFonts w:ascii="Arial" w:eastAsia="Times New Roman" w:hAnsi="Arial" w:cs="Arial"/>
           <w:color w:val="000000"/>
-        </w:rPr>
-      </w:pPr>
-      <w:r>
-        <w:rPr>
-          <w:rFonts w:ascii="Arial" w:eastAsia="Times New Roman" w:hAnsi="Arial" w:cs="Arial"/>
-          <w:color w:val="000000"/>
+          <w:highlight w:val="yellow"/>
+        </w:rPr>
+      </w:pPr>
+      <w:r>
+        <w:rPr>
+          <w:rFonts w:ascii="Arial" w:eastAsia="Times New Roman" w:hAnsi="Arial" w:cs="Arial"/>
+          <w:color w:val="000000"/>
+          <w:highlight w:val="yellow"/>
         </w:rPr>
         <w:t>Police officers should have access to naloxone/NARCAN.</w:t>
       </w:r>
@@ -173,12 +179,14 @@
         <w:rPr>
           <w:rFonts w:ascii="Arial" w:eastAsia="Times New Roman" w:hAnsi="Arial" w:cs="Arial"/>
           <w:color w:val="000000"/>
-        </w:rPr>
-      </w:pPr>
-      <w:r>
-        <w:rPr>
-          <w:rFonts w:ascii="Arial" w:eastAsia="Times New Roman" w:hAnsi="Arial" w:cs="Arial"/>
-          <w:color w:val="000000"/>
+          <w:highlight w:val="yellow"/>
+        </w:rPr>
+      </w:pPr>
+      <w:r>
+        <w:rPr>
+          <w:rFonts w:ascii="Arial" w:eastAsia="Times New Roman" w:hAnsi="Arial" w:cs="Arial"/>
+          <w:color w:val="000000"/>
+          <w:highlight w:val="yellow"/>
         </w:rPr>
         <w:t>People who use drugs should have access to safe inhalation supplies (glass stems and pipes).</w:t>
       </w:r>
@@ -253,12 +261,14 @@
         <w:rPr>
           <w:rFonts w:ascii="Arial" w:eastAsia="Times New Roman" w:hAnsi="Arial" w:cs="Arial"/>
           <w:color w:val="000000"/>
-        </w:rPr>
-      </w:pPr>
-      <w:r>
-        <w:rPr>
-          <w:rFonts w:ascii="Arial" w:eastAsia="Times New Roman" w:hAnsi="Arial" w:cs="Arial"/>
-          <w:color w:val="000000"/>
+          <w:highlight w:val="yellow"/>
+        </w:rPr>
+      </w:pPr>
+      <w:r>
+        <w:rPr>
+          <w:rFonts w:ascii="Arial" w:eastAsia="Times New Roman" w:hAnsi="Arial" w:cs="Arial"/>
+          <w:color w:val="000000"/>
+          <w:highlight w:val="yellow"/>
         </w:rPr>
         <w:t>Medications used to treat addiction (buprenorphine, naltrexone, or methadone) are an appropriate treatment option for people who use drugs.</w:t>
       </w:r>
@@ -313,12 +323,14 @@
         <w:rPr>
           <w:rFonts w:ascii="Arial" w:eastAsia="Times New Roman" w:hAnsi="Arial" w:cs="Arial"/>
           <w:color w:val="000000"/>
-        </w:rPr>
-      </w:pPr>
-      <w:r>
-        <w:rPr>
-          <w:rFonts w:ascii="Arial" w:eastAsia="Times New Roman" w:hAnsi="Arial" w:cs="Arial"/>
-          <w:color w:val="000000"/>
+          <w:highlight w:val="yellow"/>
+        </w:rPr>
+      </w:pPr>
+      <w:r>
+        <w:rPr>
+          <w:rFonts w:ascii="Arial" w:eastAsia="Times New Roman" w:hAnsi="Arial" w:cs="Arial"/>
+          <w:color w:val="000000"/>
+          <w:highlight w:val="yellow"/>
         </w:rPr>
         <w:t>Sobriety should not be a requirement to access public housing.</w:t>
       </w:r>
@@ -353,12 +365,14 @@
         <w:rPr>
           <w:rFonts w:ascii="Arial" w:eastAsia="Times New Roman" w:hAnsi="Arial" w:cs="Arial"/>
           <w:color w:val="000000"/>
-        </w:rPr>
-      </w:pPr>
-      <w:r>
-        <w:rPr>
-          <w:rFonts w:ascii="Arial" w:eastAsia="Times New Roman" w:hAnsi="Arial" w:cs="Arial"/>
-          <w:color w:val="000000"/>
+          <w:highlight w:val="yellow"/>
+        </w:rPr>
+      </w:pPr>
+      <w:r>
+        <w:rPr>
+          <w:rFonts w:ascii="Arial" w:eastAsia="Times New Roman" w:hAnsi="Arial" w:cs="Arial"/>
+          <w:color w:val="000000"/>
+          <w:highlight w:val="yellow"/>
         </w:rPr>
         <w:t>It should be legal for adults to purchase drugs from a dispensary/shop.</w:t>
       </w:r>
@@ -460,12 +474,14 @@
         <w:rPr>
           <w:rFonts w:ascii="Arial" w:eastAsia="Times New Roman" w:hAnsi="Arial" w:cs="Arial"/>
           <w:color w:val="000000"/>
-        </w:rPr>
-      </w:pPr>
-      <w:r>
-        <w:rPr>
-          <w:rFonts w:ascii="Arial" w:eastAsia="Times New Roman" w:hAnsi="Arial" w:cs="Arial"/>
-          <w:color w:val="000000"/>
+          <w:highlight w:val="yellow"/>
+        </w:rPr>
+      </w:pPr>
+      <w:r>
+        <w:rPr>
+          <w:rFonts w:ascii="Arial" w:eastAsia="Times New Roman" w:hAnsi="Arial" w:cs="Arial"/>
+          <w:color w:val="000000"/>
+          <w:highlight w:val="yellow"/>
         </w:rPr>
         <w:t>People who use drugs should be treated with respect.</w:t>
       </w:r>
@@ -500,12 +516,14 @@
         <w:rPr>
           <w:rFonts w:ascii="Arial" w:eastAsia="Times New Roman" w:hAnsi="Arial" w:cs="Arial"/>
           <w:color w:val="000000"/>
-        </w:rPr>
-      </w:pPr>
-      <w:r>
-        <w:rPr>
-          <w:rFonts w:ascii="Arial" w:eastAsia="Times New Roman" w:hAnsi="Arial" w:cs="Arial"/>
-          <w:color w:val="000000"/>
+          <w:highlight w:val="yellow"/>
+        </w:rPr>
+      </w:pPr>
+      <w:r>
+        <w:rPr>
+          <w:rFonts w:ascii="Arial" w:eastAsia="Times New Roman" w:hAnsi="Arial" w:cs="Arial"/>
+          <w:color w:val="000000"/>
+          <w:highlight w:val="yellow"/>
         </w:rPr>
         <w:t xml:space="preserve">Racism </w:t>
       </w:r>
@@ -513,6 +531,7 @@
         <w:rPr>
           <w:rFonts w:ascii="Arial" w:eastAsia="Times New Roman" w:hAnsi="Arial" w:cs="Arial"/>
           <w:color w:val="000000"/>
+          <w:highlight w:val="yellow"/>
         </w:rPr>
         <w:t>affects the health of people who use drugs.</w:t>
       </w:r>
@@ -527,12 +546,14 @@
         <w:rPr>
           <w:rFonts w:ascii="Arial" w:eastAsia="Times New Roman" w:hAnsi="Arial" w:cs="Arial"/>
           <w:color w:val="000000"/>
-        </w:rPr>
-      </w:pPr>
-      <w:r>
-        <w:rPr>
-          <w:rFonts w:ascii="Arial" w:eastAsia="Times New Roman" w:hAnsi="Arial" w:cs="Arial"/>
-          <w:color w:val="000000"/>
+          <w:highlight w:val="yellow"/>
+        </w:rPr>
+      </w:pPr>
+      <w:r>
+        <w:rPr>
+          <w:rFonts w:ascii="Arial" w:eastAsia="Times New Roman" w:hAnsi="Arial" w:cs="Arial"/>
+          <w:color w:val="000000"/>
+          <w:highlight w:val="yellow"/>
         </w:rPr>
         <w:t xml:space="preserve">Gender-based discrimination </w:t>
       </w:r>
@@ -540,6 +561,7 @@
         <w:rPr>
           <w:rFonts w:ascii="Arial" w:eastAsia="Times New Roman" w:hAnsi="Arial" w:cs="Arial"/>
           <w:color w:val="000000"/>
+          <w:highlight w:val="yellow"/>
         </w:rPr>
         <w:t>affects the health of people who use drugs.</w:t>
       </w:r>
@@ -554,12 +576,14 @@
         <w:rPr>
           <w:rFonts w:ascii="Arial" w:eastAsia="Times New Roman" w:hAnsi="Arial" w:cs="Arial"/>
           <w:color w:val="000000"/>
-        </w:rPr>
-      </w:pPr>
-      <w:r>
-        <w:rPr>
-          <w:rFonts w:ascii="Arial" w:eastAsia="Times New Roman" w:hAnsi="Arial" w:cs="Arial"/>
-          <w:color w:val="000000"/>
+          <w:highlight w:val="yellow"/>
+        </w:rPr>
+      </w:pPr>
+      <w:r>
+        <w:rPr>
+          <w:rFonts w:ascii="Arial" w:eastAsia="Times New Roman" w:hAnsi="Arial" w:cs="Arial"/>
+          <w:color w:val="000000"/>
+          <w:highlight w:val="yellow"/>
         </w:rPr>
         <w:t>Some ways of using drugs are safer than others.</w:t>
       </w:r>
@@ -662,12 +686,14 @@
         <w:rPr>
           <w:rFonts w:ascii="Arial" w:eastAsia="Times New Roman" w:hAnsi="Arial" w:cs="Arial"/>
           <w:color w:val="000000"/>
-        </w:rPr>
-      </w:pPr>
-      <w:r>
-        <w:rPr>
-          <w:rFonts w:ascii="Arial" w:eastAsia="Times New Roman" w:hAnsi="Arial" w:cs="Arial"/>
-          <w:color w:val="000000"/>
+          <w:highlight w:val="yellow"/>
+        </w:rPr>
+      </w:pPr>
+      <w:r>
+        <w:rPr>
+          <w:rFonts w:ascii="Arial" w:eastAsia="Times New Roman" w:hAnsi="Arial" w:cs="Arial"/>
+          <w:color w:val="000000"/>
+          <w:highlight w:val="yellow"/>
           <w:u w:val="single"/>
         </w:rPr>
         <w:t>People in recovery from drug use</w:t>
@@ -676,6 +702,7 @@
         <w:rPr>
           <w:rFonts w:ascii="Arial" w:eastAsia="Times New Roman" w:hAnsi="Arial" w:cs="Arial"/>
           <w:color w:val="000000"/>
+          <w:highlight w:val="yellow"/>
         </w:rPr>
         <w:t xml:space="preserve"> should be involved in creating the programs and policies that serve them.</w:t>
       </w:r>
@@ -690,12 +717,14 @@
         <w:rPr>
           <w:rFonts w:ascii="Arial" w:eastAsia="Times New Roman" w:hAnsi="Arial" w:cs="Arial"/>
           <w:color w:val="000000"/>
-        </w:rPr>
-      </w:pPr>
-      <w:r>
-        <w:rPr>
-          <w:rFonts w:ascii="Arial" w:eastAsia="Times New Roman" w:hAnsi="Arial" w:cs="Arial"/>
-          <w:color w:val="000000"/>
+          <w:highlight w:val="yellow"/>
+        </w:rPr>
+      </w:pPr>
+      <w:r>
+        <w:rPr>
+          <w:rFonts w:ascii="Arial" w:eastAsia="Times New Roman" w:hAnsi="Arial" w:cs="Arial"/>
+          <w:color w:val="000000"/>
+          <w:highlight w:val="yellow"/>
         </w:rPr>
         <w:t>Relapse may be a part of the recovery process.</w:t>
       </w:r>
@@ -730,12 +759,14 @@
         <w:rPr>
           <w:rFonts w:ascii="Arial" w:eastAsia="Times New Roman" w:hAnsi="Arial" w:cs="Arial"/>
           <w:color w:val="000000"/>
-        </w:rPr>
-      </w:pPr>
-      <w:r>
-        <w:rPr>
-          <w:rFonts w:ascii="Arial" w:eastAsia="Times New Roman" w:hAnsi="Arial" w:cs="Arial"/>
-          <w:color w:val="000000"/>
+          <w:highlight w:val="yellow"/>
+        </w:rPr>
+      </w:pPr>
+      <w:r>
+        <w:rPr>
+          <w:rFonts w:ascii="Arial" w:eastAsia="Times New Roman" w:hAnsi="Arial" w:cs="Arial"/>
+          <w:color w:val="000000"/>
+          <w:highlight w:val="yellow"/>
         </w:rPr>
         <w:t>People who use drugs should be forced into treatment.</w:t>
       </w:r>
@@ -750,12 +781,14 @@
         <w:rPr>
           <w:rFonts w:ascii="Arial" w:eastAsia="Times New Roman" w:hAnsi="Arial" w:cs="Arial"/>
           <w:color w:val="000000"/>
-        </w:rPr>
-      </w:pPr>
-      <w:r>
-        <w:rPr>
-          <w:rFonts w:ascii="Arial" w:eastAsia="Times New Roman" w:hAnsi="Arial" w:cs="Arial"/>
-          <w:color w:val="000000"/>
+          <w:highlight w:val="yellow"/>
+        </w:rPr>
+      </w:pPr>
+      <w:r>
+        <w:rPr>
+          <w:rFonts w:ascii="Arial" w:eastAsia="Times New Roman" w:hAnsi="Arial" w:cs="Arial"/>
+          <w:color w:val="000000"/>
+          <w:highlight w:val="yellow"/>
         </w:rPr>
         <w:t>Using drugs is immoral.</w:t>
       </w:r>
@@ -791,12 +824,14 @@
         <w:rPr>
           <w:rFonts w:ascii="Arial" w:eastAsia="Times New Roman" w:hAnsi="Arial" w:cs="Arial"/>
           <w:color w:val="000000"/>
-        </w:rPr>
-      </w:pPr>
-      <w:r>
-        <w:rPr>
-          <w:rFonts w:ascii="Arial" w:eastAsia="Times New Roman" w:hAnsi="Arial" w:cs="Arial"/>
-          <w:color w:val="000000"/>
+          <w:highlight w:val="yellow"/>
+        </w:rPr>
+      </w:pPr>
+      <w:r>
+        <w:rPr>
+          <w:rFonts w:ascii="Arial" w:eastAsia="Times New Roman" w:hAnsi="Arial" w:cs="Arial"/>
+          <w:color w:val="000000"/>
+          <w:highlight w:val="yellow"/>
         </w:rPr>
         <w:t>Harm reduction complements traditional addiction prevention, treatment, and recovery services.</w:t>
       </w:r>
@@ -851,12 +886,14 @@
         <w:rPr>
           <w:rFonts w:ascii="Arial" w:eastAsia="Times New Roman" w:hAnsi="Arial" w:cs="Arial"/>
           <w:color w:val="000000"/>
-        </w:rPr>
-      </w:pPr>
-      <w:r>
-        <w:rPr>
-          <w:rFonts w:ascii="Arial" w:eastAsia="Times New Roman" w:hAnsi="Arial" w:cs="Arial"/>
-          <w:color w:val="000000"/>
+          <w:highlight w:val="yellow"/>
+        </w:rPr>
+      </w:pPr>
+      <w:r>
+        <w:rPr>
+          <w:rFonts w:ascii="Arial" w:eastAsia="Times New Roman" w:hAnsi="Arial" w:cs="Arial"/>
+          <w:color w:val="000000"/>
+          <w:highlight w:val="yellow"/>
         </w:rPr>
         <w:t>People will use more drugs if it is safer.</w:t>
       </w:r>
@@ -911,12 +948,14 @@
         <w:rPr>
           <w:rFonts w:ascii="Arial" w:eastAsia="Times New Roman" w:hAnsi="Arial" w:cs="Arial"/>
           <w:color w:val="000000"/>
-        </w:rPr>
-      </w:pPr>
-      <w:r>
-        <w:rPr>
-          <w:rFonts w:ascii="Arial" w:eastAsia="Times New Roman" w:hAnsi="Arial" w:cs="Arial"/>
-          <w:color w:val="000000"/>
+          <w:highlight w:val="yellow"/>
+        </w:rPr>
+      </w:pPr>
+      <w:r>
+        <w:rPr>
+          <w:rFonts w:ascii="Arial" w:eastAsia="Times New Roman" w:hAnsi="Arial" w:cs="Arial"/>
+          <w:color w:val="000000"/>
+          <w:highlight w:val="yellow"/>
         </w:rPr>
         <w:t>Drug use will always be part of society.</w:t>
       </w:r>
@@ -931,12 +970,14 @@
         <w:rPr>
           <w:rFonts w:ascii="Arial" w:eastAsia="Times New Roman" w:hAnsi="Arial" w:cs="Arial"/>
           <w:color w:val="000000"/>
-        </w:rPr>
-      </w:pPr>
-      <w:r>
-        <w:rPr>
-          <w:rFonts w:ascii="Arial" w:eastAsia="Times New Roman" w:hAnsi="Arial" w:cs="Arial"/>
-          <w:color w:val="000000"/>
+          <w:highlight w:val="yellow"/>
+        </w:rPr>
+      </w:pPr>
+      <w:r>
+        <w:rPr>
+          <w:rFonts w:ascii="Arial" w:eastAsia="Times New Roman" w:hAnsi="Arial" w:cs="Arial"/>
+          <w:color w:val="000000"/>
+          <w:highlight w:val="yellow"/>
         </w:rPr>
         <w:t>Chaotic drug use is a rational response to experiences like trauma, homelessness, hunger, and poverty.</w:t>
       </w:r>
@@ -948,11 +989,15 @@
           <w:ilvl w:val="0"/>
           <w:numId w:val="65"/>
         </w:numPr>
-      </w:pPr>
-      <w:r>
-        <w:rPr>
-          <w:rFonts w:ascii="Arial" w:eastAsia="Times New Roman" w:hAnsi="Arial" w:cs="Arial"/>
-          <w:color w:val="000000"/>
+        <w:rPr>
+          <w:highlight w:val="yellow"/>
+        </w:rPr>
+      </w:pPr>
+      <w:r>
+        <w:rPr>
+          <w:rFonts w:ascii="Arial" w:eastAsia="Times New Roman" w:hAnsi="Arial" w:cs="Arial"/>
+          <w:color w:val="000000"/>
+          <w:highlight w:val="yellow"/>
         </w:rPr>
         <w:t>People who use drugs should be able to use medications used to treat addiction (buprenorphine, naltrexone, or methadone) for any length of time.</w:t>
       </w:r>

</xml_diff>

<commit_message>
Lots of models tested
</commit_message>
<xml_diff>
--- a/references/docs/HR-Items.docx
+++ b/references/docs/HR-Items.docx
@@ -86,25 +86,7 @@
           <w:color w:val="000000"/>
           <w:highlight w:val="yellow"/>
         </w:rPr>
-        <w:t xml:space="preserve">The </w:t>
-      </w:r>
-      <w:proofErr w:type="gramStart"/>
-      <w:r>
-        <w:rPr>
-          <w:rFonts w:ascii="Arial" w:eastAsia="Times New Roman" w:hAnsi="Arial" w:cs="Arial"/>
-          <w:color w:val="000000"/>
-          <w:highlight w:val="yellow"/>
-        </w:rPr>
-        <w:t>general public</w:t>
-      </w:r>
-      <w:proofErr w:type="gramEnd"/>
-      <w:r>
-        <w:rPr>
-          <w:rFonts w:ascii="Arial" w:eastAsia="Times New Roman" w:hAnsi="Arial" w:cs="Arial"/>
-          <w:color w:val="000000"/>
-          <w:highlight w:val="yellow"/>
-        </w:rPr>
-        <w:t xml:space="preserve"> should have access to naloxone/NARCAN.</w:t>
+        <w:t>The general public should have access to naloxone/NARCAN.</w:t>
       </w:r>
     </w:p>
     <w:p>
@@ -999,7 +981,7 @@
           <w:color w:val="000000"/>
           <w:highlight w:val="yellow"/>
         </w:rPr>
-        <w:t>People who use drugs should be able to use medications used to treat addiction (buprenorphine, naltrexone, or methadone) for any length of time.</w:t>
+        <w:t>K t</w:t>
       </w:r>
     </w:p>
     <w:p>
@@ -1330,7 +1312,6 @@
           <w:numId w:val="66"/>
         </w:numPr>
       </w:pPr>
-      <w:proofErr w:type="gramStart"/>
       <w:r>
         <w:t>Associate</w:t>
       </w:r>
@@ -1340,7 +1321,6 @@
       <w:r>
         <w:t>s Degree</w:t>
       </w:r>
-      <w:proofErr w:type="gramEnd"/>
     </w:p>
     <w:p>
       <w:pPr>
@@ -1363,25 +1343,25 @@
         </w:numPr>
       </w:pPr>
       <w:r>
+        <w:t>Master</w:t>
+      </w:r>
+      <w:r>
+        <w:t>’</w:t>
+      </w:r>
+      <w:r>
+        <w:t>s Degree</w:t>
+      </w:r>
+    </w:p>
+    <w:p>
+      <w:pPr>
+        <w:pStyle w:val="ListParagraph"/>
+        <w:numPr>
+          <w:ilvl w:val="1"/>
+          <w:numId w:val="66"/>
+        </w:numPr>
+      </w:pPr>
+      <w:r>
         <w:lastRenderedPageBreak/>
-        <w:t>Master</w:t>
-      </w:r>
-      <w:r>
-        <w:t>’</w:t>
-      </w:r>
-      <w:r>
-        <w:t>s Degree</w:t>
-      </w:r>
-    </w:p>
-    <w:p>
-      <w:pPr>
-        <w:pStyle w:val="ListParagraph"/>
-        <w:numPr>
-          <w:ilvl w:val="1"/>
-          <w:numId w:val="66"/>
-        </w:numPr>
-      </w:pPr>
-      <w:r>
         <w:t>Professional Degree (J.D., M.D., etc.)</w:t>
       </w:r>
     </w:p>

</xml_diff>

<commit_message>
Adding Study 2 + inspection
</commit_message>
<xml_diff>
--- a/references/docs/HR-Items.docx
+++ b/references/docs/HR-Items.docx
@@ -4,7 +4,10 @@
   <w:body>
     <w:p>
       <w:r>
-        <w:t>Items 1-45 will be answered with a Likert scale ranging from Strongly Disagree (1) to Strongly Agree (6).</w:t>
+        <w:t>Items 1-</w:t>
+      </w:r>
+      <w:r>
+        <w:t>45 will be answered with a Likert scale ranging from Strongly Disagree (1) to Strongly Agree (6).</w:t>
       </w:r>
     </w:p>
     <w:p>
@@ -77,36 +80,48 @@
         <w:rPr>
           <w:rFonts w:ascii="Arial" w:eastAsia="Times New Roman" w:hAnsi="Arial" w:cs="Arial"/>
           <w:color w:val="000000"/>
-          <w:highlight w:val="yellow"/>
-        </w:rPr>
-      </w:pPr>
-      <w:r>
-        <w:rPr>
-          <w:rFonts w:ascii="Arial" w:eastAsia="Times New Roman" w:hAnsi="Arial" w:cs="Arial"/>
-          <w:color w:val="000000"/>
-          <w:highlight w:val="yellow"/>
-        </w:rPr>
-        <w:t>The general public should have access to naloxone/NARCAN.</w:t>
-      </w:r>
-    </w:p>
-    <w:p>
-      <w:pPr>
-        <w:pStyle w:val="ListParagraph"/>
-        <w:numPr>
-          <w:ilvl w:val="0"/>
-          <w:numId w:val="65"/>
-        </w:numPr>
-        <w:rPr>
-          <w:rFonts w:ascii="Arial" w:eastAsia="Times New Roman" w:hAnsi="Arial" w:cs="Arial"/>
-          <w:color w:val="000000"/>
-          <w:highlight w:val="yellow"/>
-        </w:rPr>
-      </w:pPr>
-      <w:r>
-        <w:rPr>
-          <w:rFonts w:ascii="Arial" w:eastAsia="Times New Roman" w:hAnsi="Arial" w:cs="Arial"/>
-          <w:color w:val="000000"/>
-          <w:highlight w:val="yellow"/>
+        </w:rPr>
+      </w:pPr>
+      <w:r>
+        <w:rPr>
+          <w:rFonts w:ascii="Arial" w:eastAsia="Times New Roman" w:hAnsi="Arial" w:cs="Arial"/>
+          <w:color w:val="000000"/>
+        </w:rPr>
+        <w:t xml:space="preserve">The </w:t>
+      </w:r>
+      <w:proofErr w:type="gramStart"/>
+      <w:r>
+        <w:rPr>
+          <w:rFonts w:ascii="Arial" w:eastAsia="Times New Roman" w:hAnsi="Arial" w:cs="Arial"/>
+          <w:color w:val="000000"/>
+        </w:rPr>
+        <w:t>general public</w:t>
+      </w:r>
+      <w:proofErr w:type="gramEnd"/>
+      <w:r>
+        <w:rPr>
+          <w:rFonts w:ascii="Arial" w:eastAsia="Times New Roman" w:hAnsi="Arial" w:cs="Arial"/>
+          <w:color w:val="000000"/>
+        </w:rPr>
+        <w:t xml:space="preserve"> should have access to naloxone/NARCAN.</w:t>
+      </w:r>
+    </w:p>
+    <w:p>
+      <w:pPr>
+        <w:pStyle w:val="ListParagraph"/>
+        <w:numPr>
+          <w:ilvl w:val="0"/>
+          <w:numId w:val="65"/>
+        </w:numPr>
+        <w:rPr>
+          <w:rFonts w:ascii="Arial" w:eastAsia="Times New Roman" w:hAnsi="Arial" w:cs="Arial"/>
+          <w:color w:val="000000"/>
+        </w:rPr>
+      </w:pPr>
+      <w:r>
+        <w:rPr>
+          <w:rFonts w:ascii="Arial" w:eastAsia="Times New Roman" w:hAnsi="Arial" w:cs="Arial"/>
+          <w:color w:val="000000"/>
         </w:rPr>
         <w:t>Police officers should have access to naloxone/NARCAN.</w:t>
       </w:r>
@@ -161,14 +176,12 @@
         <w:rPr>
           <w:rFonts w:ascii="Arial" w:eastAsia="Times New Roman" w:hAnsi="Arial" w:cs="Arial"/>
           <w:color w:val="000000"/>
-          <w:highlight w:val="yellow"/>
-        </w:rPr>
-      </w:pPr>
-      <w:r>
-        <w:rPr>
-          <w:rFonts w:ascii="Arial" w:eastAsia="Times New Roman" w:hAnsi="Arial" w:cs="Arial"/>
-          <w:color w:val="000000"/>
-          <w:highlight w:val="yellow"/>
+        </w:rPr>
+      </w:pPr>
+      <w:r>
+        <w:rPr>
+          <w:rFonts w:ascii="Arial" w:eastAsia="Times New Roman" w:hAnsi="Arial" w:cs="Arial"/>
+          <w:color w:val="000000"/>
         </w:rPr>
         <w:t>People who use drugs should have access to safe inhalation supplies (glass stems and pipes).</w:t>
       </w:r>
@@ -243,14 +256,12 @@
         <w:rPr>
           <w:rFonts w:ascii="Arial" w:eastAsia="Times New Roman" w:hAnsi="Arial" w:cs="Arial"/>
           <w:color w:val="000000"/>
-          <w:highlight w:val="yellow"/>
-        </w:rPr>
-      </w:pPr>
-      <w:r>
-        <w:rPr>
-          <w:rFonts w:ascii="Arial" w:eastAsia="Times New Roman" w:hAnsi="Arial" w:cs="Arial"/>
-          <w:color w:val="000000"/>
-          <w:highlight w:val="yellow"/>
+        </w:rPr>
+      </w:pPr>
+      <w:r>
+        <w:rPr>
+          <w:rFonts w:ascii="Arial" w:eastAsia="Times New Roman" w:hAnsi="Arial" w:cs="Arial"/>
+          <w:color w:val="000000"/>
         </w:rPr>
         <w:t>Medications used to treat addiction (buprenorphine, naltrexone, or methadone) are an appropriate treatment option for people who use drugs.</w:t>
       </w:r>
@@ -305,14 +316,12 @@
         <w:rPr>
           <w:rFonts w:ascii="Arial" w:eastAsia="Times New Roman" w:hAnsi="Arial" w:cs="Arial"/>
           <w:color w:val="000000"/>
-          <w:highlight w:val="yellow"/>
-        </w:rPr>
-      </w:pPr>
-      <w:r>
-        <w:rPr>
-          <w:rFonts w:ascii="Arial" w:eastAsia="Times New Roman" w:hAnsi="Arial" w:cs="Arial"/>
-          <w:color w:val="000000"/>
-          <w:highlight w:val="yellow"/>
+        </w:rPr>
+      </w:pPr>
+      <w:r>
+        <w:rPr>
+          <w:rFonts w:ascii="Arial" w:eastAsia="Times New Roman" w:hAnsi="Arial" w:cs="Arial"/>
+          <w:color w:val="000000"/>
         </w:rPr>
         <w:t>Sobriety should not be a requirement to access public housing.</w:t>
       </w:r>
@@ -347,14 +356,12 @@
         <w:rPr>
           <w:rFonts w:ascii="Arial" w:eastAsia="Times New Roman" w:hAnsi="Arial" w:cs="Arial"/>
           <w:color w:val="000000"/>
-          <w:highlight w:val="yellow"/>
-        </w:rPr>
-      </w:pPr>
-      <w:r>
-        <w:rPr>
-          <w:rFonts w:ascii="Arial" w:eastAsia="Times New Roman" w:hAnsi="Arial" w:cs="Arial"/>
-          <w:color w:val="000000"/>
-          <w:highlight w:val="yellow"/>
+        </w:rPr>
+      </w:pPr>
+      <w:r>
+        <w:rPr>
+          <w:rFonts w:ascii="Arial" w:eastAsia="Times New Roman" w:hAnsi="Arial" w:cs="Arial"/>
+          <w:color w:val="000000"/>
         </w:rPr>
         <w:t>It should be legal for adults to purchase drugs from a dispensary/shop.</w:t>
       </w:r>
@@ -456,14 +463,12 @@
         <w:rPr>
           <w:rFonts w:ascii="Arial" w:eastAsia="Times New Roman" w:hAnsi="Arial" w:cs="Arial"/>
           <w:color w:val="000000"/>
-          <w:highlight w:val="yellow"/>
-        </w:rPr>
-      </w:pPr>
-      <w:r>
-        <w:rPr>
-          <w:rFonts w:ascii="Arial" w:eastAsia="Times New Roman" w:hAnsi="Arial" w:cs="Arial"/>
-          <w:color w:val="000000"/>
-          <w:highlight w:val="yellow"/>
+        </w:rPr>
+      </w:pPr>
+      <w:r>
+        <w:rPr>
+          <w:rFonts w:ascii="Arial" w:eastAsia="Times New Roman" w:hAnsi="Arial" w:cs="Arial"/>
+          <w:color w:val="000000"/>
         </w:rPr>
         <w:t>People who use drugs should be treated with respect.</w:t>
       </w:r>
@@ -498,14 +503,12 @@
         <w:rPr>
           <w:rFonts w:ascii="Arial" w:eastAsia="Times New Roman" w:hAnsi="Arial" w:cs="Arial"/>
           <w:color w:val="000000"/>
-          <w:highlight w:val="yellow"/>
-        </w:rPr>
-      </w:pPr>
-      <w:r>
-        <w:rPr>
-          <w:rFonts w:ascii="Arial" w:eastAsia="Times New Roman" w:hAnsi="Arial" w:cs="Arial"/>
-          <w:color w:val="000000"/>
-          <w:highlight w:val="yellow"/>
+        </w:rPr>
+      </w:pPr>
+      <w:r>
+        <w:rPr>
+          <w:rFonts w:ascii="Arial" w:eastAsia="Times New Roman" w:hAnsi="Arial" w:cs="Arial"/>
+          <w:color w:val="000000"/>
         </w:rPr>
         <w:t xml:space="preserve">Racism </w:t>
       </w:r>
@@ -513,7 +516,6 @@
         <w:rPr>
           <w:rFonts w:ascii="Arial" w:eastAsia="Times New Roman" w:hAnsi="Arial" w:cs="Arial"/>
           <w:color w:val="000000"/>
-          <w:highlight w:val="yellow"/>
         </w:rPr>
         <w:t>affects the health of people who use drugs.</w:t>
       </w:r>
@@ -528,14 +530,12 @@
         <w:rPr>
           <w:rFonts w:ascii="Arial" w:eastAsia="Times New Roman" w:hAnsi="Arial" w:cs="Arial"/>
           <w:color w:val="000000"/>
-          <w:highlight w:val="yellow"/>
-        </w:rPr>
-      </w:pPr>
-      <w:r>
-        <w:rPr>
-          <w:rFonts w:ascii="Arial" w:eastAsia="Times New Roman" w:hAnsi="Arial" w:cs="Arial"/>
-          <w:color w:val="000000"/>
-          <w:highlight w:val="yellow"/>
+        </w:rPr>
+      </w:pPr>
+      <w:r>
+        <w:rPr>
+          <w:rFonts w:ascii="Arial" w:eastAsia="Times New Roman" w:hAnsi="Arial" w:cs="Arial"/>
+          <w:color w:val="000000"/>
         </w:rPr>
         <w:t xml:space="preserve">Gender-based discrimination </w:t>
       </w:r>
@@ -543,7 +543,6 @@
         <w:rPr>
           <w:rFonts w:ascii="Arial" w:eastAsia="Times New Roman" w:hAnsi="Arial" w:cs="Arial"/>
           <w:color w:val="000000"/>
-          <w:highlight w:val="yellow"/>
         </w:rPr>
         <w:t>affects the health of people who use drugs.</w:t>
       </w:r>
@@ -558,14 +557,12 @@
         <w:rPr>
           <w:rFonts w:ascii="Arial" w:eastAsia="Times New Roman" w:hAnsi="Arial" w:cs="Arial"/>
           <w:color w:val="000000"/>
-          <w:highlight w:val="yellow"/>
-        </w:rPr>
-      </w:pPr>
-      <w:r>
-        <w:rPr>
-          <w:rFonts w:ascii="Arial" w:eastAsia="Times New Roman" w:hAnsi="Arial" w:cs="Arial"/>
-          <w:color w:val="000000"/>
-          <w:highlight w:val="yellow"/>
+        </w:rPr>
+      </w:pPr>
+      <w:r>
+        <w:rPr>
+          <w:rFonts w:ascii="Arial" w:eastAsia="Times New Roman" w:hAnsi="Arial" w:cs="Arial"/>
+          <w:color w:val="000000"/>
         </w:rPr>
         <w:t>Some ways of using drugs are safer than others.</w:t>
       </w:r>
@@ -668,14 +665,12 @@
         <w:rPr>
           <w:rFonts w:ascii="Arial" w:eastAsia="Times New Roman" w:hAnsi="Arial" w:cs="Arial"/>
           <w:color w:val="000000"/>
-          <w:highlight w:val="yellow"/>
-        </w:rPr>
-      </w:pPr>
-      <w:r>
-        <w:rPr>
-          <w:rFonts w:ascii="Arial" w:eastAsia="Times New Roman" w:hAnsi="Arial" w:cs="Arial"/>
-          <w:color w:val="000000"/>
-          <w:highlight w:val="yellow"/>
+        </w:rPr>
+      </w:pPr>
+      <w:r>
+        <w:rPr>
+          <w:rFonts w:ascii="Arial" w:eastAsia="Times New Roman" w:hAnsi="Arial" w:cs="Arial"/>
+          <w:color w:val="000000"/>
           <w:u w:val="single"/>
         </w:rPr>
         <w:t>People in recovery from drug use</w:t>
@@ -684,7 +679,6 @@
         <w:rPr>
           <w:rFonts w:ascii="Arial" w:eastAsia="Times New Roman" w:hAnsi="Arial" w:cs="Arial"/>
           <w:color w:val="000000"/>
-          <w:highlight w:val="yellow"/>
         </w:rPr>
         <w:t xml:space="preserve"> should be involved in creating the programs and policies that serve them.</w:t>
       </w:r>
@@ -699,14 +693,12 @@
         <w:rPr>
           <w:rFonts w:ascii="Arial" w:eastAsia="Times New Roman" w:hAnsi="Arial" w:cs="Arial"/>
           <w:color w:val="000000"/>
-          <w:highlight w:val="yellow"/>
-        </w:rPr>
-      </w:pPr>
-      <w:r>
-        <w:rPr>
-          <w:rFonts w:ascii="Arial" w:eastAsia="Times New Roman" w:hAnsi="Arial" w:cs="Arial"/>
-          <w:color w:val="000000"/>
-          <w:highlight w:val="yellow"/>
+        </w:rPr>
+      </w:pPr>
+      <w:r>
+        <w:rPr>
+          <w:rFonts w:ascii="Arial" w:eastAsia="Times New Roman" w:hAnsi="Arial" w:cs="Arial"/>
+          <w:color w:val="000000"/>
         </w:rPr>
         <w:t>Relapse may be a part of the recovery process.</w:t>
       </w:r>
@@ -741,14 +733,12 @@
         <w:rPr>
           <w:rFonts w:ascii="Arial" w:eastAsia="Times New Roman" w:hAnsi="Arial" w:cs="Arial"/>
           <w:color w:val="000000"/>
-          <w:highlight w:val="yellow"/>
-        </w:rPr>
-      </w:pPr>
-      <w:r>
-        <w:rPr>
-          <w:rFonts w:ascii="Arial" w:eastAsia="Times New Roman" w:hAnsi="Arial" w:cs="Arial"/>
-          <w:color w:val="000000"/>
-          <w:highlight w:val="yellow"/>
+        </w:rPr>
+      </w:pPr>
+      <w:r>
+        <w:rPr>
+          <w:rFonts w:ascii="Arial" w:eastAsia="Times New Roman" w:hAnsi="Arial" w:cs="Arial"/>
+          <w:color w:val="000000"/>
         </w:rPr>
         <w:t>People who use drugs should be forced into treatment.</w:t>
       </w:r>
@@ -763,14 +753,12 @@
         <w:rPr>
           <w:rFonts w:ascii="Arial" w:eastAsia="Times New Roman" w:hAnsi="Arial" w:cs="Arial"/>
           <w:color w:val="000000"/>
-          <w:highlight w:val="yellow"/>
-        </w:rPr>
-      </w:pPr>
-      <w:r>
-        <w:rPr>
-          <w:rFonts w:ascii="Arial" w:eastAsia="Times New Roman" w:hAnsi="Arial" w:cs="Arial"/>
-          <w:color w:val="000000"/>
-          <w:highlight w:val="yellow"/>
+        </w:rPr>
+      </w:pPr>
+      <w:r>
+        <w:rPr>
+          <w:rFonts w:ascii="Arial" w:eastAsia="Times New Roman" w:hAnsi="Arial" w:cs="Arial"/>
+          <w:color w:val="000000"/>
         </w:rPr>
         <w:t>Using drugs is immoral.</w:t>
       </w:r>
@@ -806,14 +794,12 @@
         <w:rPr>
           <w:rFonts w:ascii="Arial" w:eastAsia="Times New Roman" w:hAnsi="Arial" w:cs="Arial"/>
           <w:color w:val="000000"/>
-          <w:highlight w:val="yellow"/>
-        </w:rPr>
-      </w:pPr>
-      <w:r>
-        <w:rPr>
-          <w:rFonts w:ascii="Arial" w:eastAsia="Times New Roman" w:hAnsi="Arial" w:cs="Arial"/>
-          <w:color w:val="000000"/>
-          <w:highlight w:val="yellow"/>
+        </w:rPr>
+      </w:pPr>
+      <w:r>
+        <w:rPr>
+          <w:rFonts w:ascii="Arial" w:eastAsia="Times New Roman" w:hAnsi="Arial" w:cs="Arial"/>
+          <w:color w:val="000000"/>
         </w:rPr>
         <w:t>Harm reduction complements traditional addiction prevention, treatment, and recovery services.</w:t>
       </w:r>
@@ -868,14 +854,12 @@
         <w:rPr>
           <w:rFonts w:ascii="Arial" w:eastAsia="Times New Roman" w:hAnsi="Arial" w:cs="Arial"/>
           <w:color w:val="000000"/>
-          <w:highlight w:val="yellow"/>
-        </w:rPr>
-      </w:pPr>
-      <w:r>
-        <w:rPr>
-          <w:rFonts w:ascii="Arial" w:eastAsia="Times New Roman" w:hAnsi="Arial" w:cs="Arial"/>
-          <w:color w:val="000000"/>
-          <w:highlight w:val="yellow"/>
+        </w:rPr>
+      </w:pPr>
+      <w:r>
+        <w:rPr>
+          <w:rFonts w:ascii="Arial" w:eastAsia="Times New Roman" w:hAnsi="Arial" w:cs="Arial"/>
+          <w:color w:val="000000"/>
         </w:rPr>
         <w:t>People will use more drugs if it is safer.</w:t>
       </w:r>
@@ -930,14 +914,12 @@
         <w:rPr>
           <w:rFonts w:ascii="Arial" w:eastAsia="Times New Roman" w:hAnsi="Arial" w:cs="Arial"/>
           <w:color w:val="000000"/>
-          <w:highlight w:val="yellow"/>
-        </w:rPr>
-      </w:pPr>
-      <w:r>
-        <w:rPr>
-          <w:rFonts w:ascii="Arial" w:eastAsia="Times New Roman" w:hAnsi="Arial" w:cs="Arial"/>
-          <w:color w:val="000000"/>
-          <w:highlight w:val="yellow"/>
+        </w:rPr>
+      </w:pPr>
+      <w:r>
+        <w:rPr>
+          <w:rFonts w:ascii="Arial" w:eastAsia="Times New Roman" w:hAnsi="Arial" w:cs="Arial"/>
+          <w:color w:val="000000"/>
         </w:rPr>
         <w:t>Drug use will always be part of society.</w:t>
       </w:r>
@@ -952,39 +934,17 @@
         <w:rPr>
           <w:rFonts w:ascii="Arial" w:eastAsia="Times New Roman" w:hAnsi="Arial" w:cs="Arial"/>
           <w:color w:val="000000"/>
-          <w:highlight w:val="yellow"/>
-        </w:rPr>
-      </w:pPr>
-      <w:r>
-        <w:rPr>
-          <w:rFonts w:ascii="Arial" w:eastAsia="Times New Roman" w:hAnsi="Arial" w:cs="Arial"/>
-          <w:color w:val="000000"/>
-          <w:highlight w:val="yellow"/>
+        </w:rPr>
+      </w:pPr>
+      <w:r>
+        <w:rPr>
+          <w:rFonts w:ascii="Arial" w:eastAsia="Times New Roman" w:hAnsi="Arial" w:cs="Arial"/>
+          <w:color w:val="000000"/>
         </w:rPr>
         <w:t>Chaotic drug use is a rational response to experiences like trauma, homelessness, hunger, and poverty.</w:t>
       </w:r>
     </w:p>
     <w:p>
-      <w:pPr>
-        <w:pStyle w:val="ListParagraph"/>
-        <w:numPr>
-          <w:ilvl w:val="0"/>
-          <w:numId w:val="65"/>
-        </w:numPr>
-        <w:rPr>
-          <w:highlight w:val="yellow"/>
-        </w:rPr>
-      </w:pPr>
-      <w:r>
-        <w:rPr>
-          <w:rFonts w:ascii="Arial" w:eastAsia="Times New Roman" w:hAnsi="Arial" w:cs="Arial"/>
-          <w:color w:val="000000"/>
-          <w:highlight w:val="yellow"/>
-        </w:rPr>
-        <w:t>K t</w:t>
-      </w:r>
-    </w:p>
-    <w:p>
       <w:r>
         <w:t>Demographic Items</w:t>
       </w:r>
@@ -1312,6 +1272,7 @@
           <w:numId w:val="66"/>
         </w:numPr>
       </w:pPr>
+      <w:proofErr w:type="gramStart"/>
       <w:r>
         <w:t>Associate</w:t>
       </w:r>
@@ -1321,6 +1282,7 @@
       <w:r>
         <w:t>s Degree</w:t>
       </w:r>
+      <w:proofErr w:type="gramEnd"/>
     </w:p>
     <w:p>
       <w:pPr>
@@ -1361,19 +1323,19 @@
         </w:numPr>
       </w:pPr>
       <w:r>
+        <w:t>Professional Degree (J.D., M.D., etc.)</w:t>
+      </w:r>
+    </w:p>
+    <w:p>
+      <w:pPr>
+        <w:pStyle w:val="ListParagraph"/>
+        <w:numPr>
+          <w:ilvl w:val="1"/>
+          <w:numId w:val="66"/>
+        </w:numPr>
+      </w:pPr>
+      <w:r>
         <w:lastRenderedPageBreak/>
-        <w:t>Professional Degree (J.D., M.D., etc.)</w:t>
-      </w:r>
-    </w:p>
-    <w:p>
-      <w:pPr>
-        <w:pStyle w:val="ListParagraph"/>
-        <w:numPr>
-          <w:ilvl w:val="1"/>
-          <w:numId w:val="66"/>
-        </w:numPr>
-      </w:pPr>
-      <w:r>
         <w:t>Doctorate Degree (PhD, PsyD, etc.</w:t>
       </w:r>
     </w:p>

</xml_diff>

<commit_message>
Added additional study, plots, and presentation
</commit_message>
<xml_diff>
--- a/references/docs/HR-Items.docx
+++ b/references/docs/HR-Items.docx
@@ -87,23 +87,7 @@
           <w:rFonts w:ascii="Arial" w:eastAsia="Times New Roman" w:hAnsi="Arial" w:cs="Arial"/>
           <w:color w:val="000000"/>
         </w:rPr>
-        <w:t xml:space="preserve">The </w:t>
-      </w:r>
-      <w:proofErr w:type="gramStart"/>
-      <w:r>
-        <w:rPr>
-          <w:rFonts w:ascii="Arial" w:eastAsia="Times New Roman" w:hAnsi="Arial" w:cs="Arial"/>
-          <w:color w:val="000000"/>
-        </w:rPr>
-        <w:t>general public</w:t>
-      </w:r>
-      <w:proofErr w:type="gramEnd"/>
-      <w:r>
-        <w:rPr>
-          <w:rFonts w:ascii="Arial" w:eastAsia="Times New Roman" w:hAnsi="Arial" w:cs="Arial"/>
-          <w:color w:val="000000"/>
-        </w:rPr>
-        <w:t xml:space="preserve"> should have access to naloxone/NARCAN.</w:t>
+        <w:t>The general public should have access to naloxone/NARCAN.</w:t>
       </w:r>
     </w:p>
     <w:p>
@@ -945,6 +929,26 @@
       </w:r>
     </w:p>
     <w:p>
+      <w:pPr>
+        <w:pStyle w:val="ListParagraph"/>
+        <w:numPr>
+          <w:ilvl w:val="0"/>
+          <w:numId w:val="65"/>
+        </w:numPr>
+        <w:rPr>
+          <w:rFonts w:ascii="Arial" w:eastAsia="Times New Roman" w:hAnsi="Arial" w:cs="Arial"/>
+          <w:color w:val="000000"/>
+        </w:rPr>
+      </w:pPr>
+      <w:r>
+        <w:rPr>
+          <w:rFonts w:ascii="Arial" w:eastAsia="Times New Roman" w:hAnsi="Arial" w:cs="Arial"/>
+          <w:color w:val="000000"/>
+        </w:rPr>
+        <w:t>People who use drugs should be able to use medications used to treat addiction (buprenorphine, naltrexone, or methadone) for any length of time.</w:t>
+      </w:r>
+    </w:p>
+    <w:p>
       <w:r>
         <w:t>Demographic Items</w:t>
       </w:r>
@@ -1272,7 +1276,6 @@
           <w:numId w:val="66"/>
         </w:numPr>
       </w:pPr>
-      <w:proofErr w:type="gramStart"/>
       <w:r>
         <w:t>Associate</w:t>
       </w:r>
@@ -1282,7 +1285,6 @@
       <w:r>
         <w:t>s Degree</w:t>
       </w:r>
-      <w:proofErr w:type="gramEnd"/>
     </w:p>
     <w:p>
       <w:pPr>
@@ -1305,6 +1307,7 @@
         </w:numPr>
       </w:pPr>
       <w:r>
+        <w:lastRenderedPageBreak/>
         <w:t>Master</w:t>
       </w:r>
       <w:r>
@@ -1335,7 +1338,6 @@
         </w:numPr>
       </w:pPr>
       <w:r>
-        <w:lastRenderedPageBreak/>
         <w:t>Doctorate Degree (PhD, PsyD, etc.</w:t>
       </w:r>
     </w:p>

</xml_diff>

<commit_message>
Finalizing data following study 3
</commit_message>
<xml_diff>
--- a/references/docs/HR-Items.docx
+++ b/references/docs/HR-Items.docx
@@ -87,7 +87,23 @@
           <w:rFonts w:ascii="Arial" w:eastAsia="Times New Roman" w:hAnsi="Arial" w:cs="Arial"/>
           <w:color w:val="000000"/>
         </w:rPr>
-        <w:t>The general public should have access to naloxone/NARCAN.</w:t>
+        <w:t xml:space="preserve">The </w:t>
+      </w:r>
+      <w:proofErr w:type="gramStart"/>
+      <w:r>
+        <w:rPr>
+          <w:rFonts w:ascii="Arial" w:eastAsia="Times New Roman" w:hAnsi="Arial" w:cs="Arial"/>
+          <w:color w:val="000000"/>
+        </w:rPr>
+        <w:t>general public</w:t>
+      </w:r>
+      <w:proofErr w:type="gramEnd"/>
+      <w:r>
+        <w:rPr>
+          <w:rFonts w:ascii="Arial" w:eastAsia="Times New Roman" w:hAnsi="Arial" w:cs="Arial"/>
+          <w:color w:val="000000"/>
+        </w:rPr>
+        <w:t xml:space="preserve"> should have access to naloxone/NARCAN.</w:t>
       </w:r>
     </w:p>
     <w:p>
@@ -955,11 +971,7 @@
     </w:p>
     <w:p>
       <w:pPr>
-        <w:pStyle w:val="ListParagraph"/>
-        <w:numPr>
-          <w:ilvl w:val="0"/>
-          <w:numId w:val="66"/>
-        </w:numPr>
+        <w:ind w:left="360"/>
       </w:pPr>
       <w:r>
         <w:t>Age</w:t>
@@ -967,11 +979,7 @@
     </w:p>
     <w:p>
       <w:pPr>
-        <w:pStyle w:val="ListParagraph"/>
-        <w:numPr>
-          <w:ilvl w:val="1"/>
-          <w:numId w:val="66"/>
-        </w:numPr>
+        <w:ind w:left="1080"/>
       </w:pPr>
       <w:r>
         <w:t>Number between 18 and 89</w:t>
@@ -979,11 +987,7 @@
     </w:p>
     <w:p>
       <w:pPr>
-        <w:pStyle w:val="ListParagraph"/>
-        <w:numPr>
-          <w:ilvl w:val="0"/>
-          <w:numId w:val="66"/>
-        </w:numPr>
+        <w:ind w:left="360"/>
       </w:pPr>
       <w:r>
         <w:t>What is your gender identity?</w:t>
@@ -991,11 +995,7 @@
     </w:p>
     <w:p>
       <w:pPr>
-        <w:pStyle w:val="ListParagraph"/>
-        <w:numPr>
-          <w:ilvl w:val="1"/>
-          <w:numId w:val="66"/>
-        </w:numPr>
+        <w:ind w:left="1080"/>
       </w:pPr>
       <w:r>
         <w:t>Man</w:t>
@@ -1003,11 +1003,7 @@
     </w:p>
     <w:p>
       <w:pPr>
-        <w:pStyle w:val="ListParagraph"/>
-        <w:numPr>
-          <w:ilvl w:val="1"/>
-          <w:numId w:val="66"/>
-        </w:numPr>
+        <w:ind w:left="1080"/>
       </w:pPr>
       <w:r>
         <w:t>Woman</w:t>
@@ -1015,11 +1011,7 @@
     </w:p>
     <w:p>
       <w:pPr>
-        <w:pStyle w:val="ListParagraph"/>
-        <w:numPr>
-          <w:ilvl w:val="1"/>
-          <w:numId w:val="66"/>
-        </w:numPr>
+        <w:ind w:left="1080"/>
       </w:pPr>
       <w:r>
         <w:t>Non-binary</w:t>
@@ -1027,11 +1019,7 @@
     </w:p>
     <w:p>
       <w:pPr>
-        <w:pStyle w:val="ListParagraph"/>
-        <w:numPr>
-          <w:ilvl w:val="1"/>
-          <w:numId w:val="66"/>
-        </w:numPr>
+        <w:ind w:left="1080"/>
       </w:pPr>
       <w:r>
         <w:t>Prefer to self-describe</w:t>
@@ -1039,11 +1027,7 @@
     </w:p>
     <w:p>
       <w:pPr>
-        <w:pStyle w:val="ListParagraph"/>
-        <w:numPr>
-          <w:ilvl w:val="1"/>
-          <w:numId w:val="66"/>
-        </w:numPr>
+        <w:ind w:left="1080"/>
       </w:pPr>
       <w:r>
         <w:t>Prefer not to say</w:t>
@@ -1051,11 +1035,7 @@
     </w:p>
     <w:p>
       <w:pPr>
-        <w:pStyle w:val="ListParagraph"/>
-        <w:numPr>
-          <w:ilvl w:val="0"/>
-          <w:numId w:val="66"/>
-        </w:numPr>
+        <w:ind w:left="360"/>
       </w:pPr>
       <w:r>
         <w:t>Does your gender identity math you sex assigned at birth?</w:t>
@@ -1063,11 +1043,7 @@
     </w:p>
     <w:p>
       <w:pPr>
-        <w:pStyle w:val="ListParagraph"/>
-        <w:numPr>
-          <w:ilvl w:val="1"/>
-          <w:numId w:val="66"/>
-        </w:numPr>
+        <w:ind w:left="1080"/>
       </w:pPr>
       <w:r>
         <w:t>Yes</w:t>
@@ -1075,11 +1051,7 @@
     </w:p>
     <w:p>
       <w:pPr>
-        <w:pStyle w:val="ListParagraph"/>
-        <w:numPr>
-          <w:ilvl w:val="1"/>
-          <w:numId w:val="66"/>
-        </w:numPr>
+        <w:ind w:left="1080"/>
       </w:pPr>
       <w:r>
         <w:t>No</w:t>
@@ -1087,11 +1059,7 @@
     </w:p>
     <w:p>
       <w:pPr>
-        <w:pStyle w:val="ListParagraph"/>
-        <w:numPr>
-          <w:ilvl w:val="1"/>
-          <w:numId w:val="66"/>
-        </w:numPr>
+        <w:ind w:left="1080"/>
       </w:pPr>
       <w:r>
         <w:t>Prefer not to say</w:t>
@@ -1099,11 +1067,7 @@
     </w:p>
     <w:p>
       <w:pPr>
-        <w:pStyle w:val="ListParagraph"/>
-        <w:numPr>
-          <w:ilvl w:val="0"/>
-          <w:numId w:val="66"/>
-        </w:numPr>
+        <w:ind w:left="360"/>
       </w:pPr>
       <w:r>
         <w:t>Please select the term that best represent your racial and ethnic identity.</w:t>
@@ -1111,11 +1075,7 @@
     </w:p>
     <w:p>
       <w:pPr>
-        <w:pStyle w:val="ListParagraph"/>
-        <w:numPr>
-          <w:ilvl w:val="1"/>
-          <w:numId w:val="66"/>
-        </w:numPr>
+        <w:ind w:left="1080"/>
       </w:pPr>
       <w:r>
         <w:t>Asian or Asian American</w:t>
@@ -1123,11 +1083,7 @@
     </w:p>
     <w:p>
       <w:pPr>
-        <w:pStyle w:val="ListParagraph"/>
-        <w:numPr>
-          <w:ilvl w:val="1"/>
-          <w:numId w:val="66"/>
-        </w:numPr>
+        <w:ind w:left="1080"/>
       </w:pPr>
       <w:r>
         <w:t>Arab, Middle Easter, or North African</w:t>
@@ -1135,11 +1091,7 @@
     </w:p>
     <w:p>
       <w:pPr>
-        <w:pStyle w:val="ListParagraph"/>
-        <w:numPr>
-          <w:ilvl w:val="1"/>
-          <w:numId w:val="66"/>
-        </w:numPr>
+        <w:ind w:left="1080"/>
       </w:pPr>
       <w:r>
         <w:t>Black or African American</w:t>
@@ -1147,11 +1099,7 @@
     </w:p>
     <w:p>
       <w:pPr>
-        <w:pStyle w:val="ListParagraph"/>
-        <w:numPr>
-          <w:ilvl w:val="1"/>
-          <w:numId w:val="66"/>
-        </w:numPr>
+        <w:ind w:left="1080"/>
       </w:pPr>
       <w:r>
         <w:t>Latine or Hispanic</w:t>
@@ -1159,11 +1107,7 @@
     </w:p>
     <w:p>
       <w:pPr>
-        <w:pStyle w:val="ListParagraph"/>
-        <w:numPr>
-          <w:ilvl w:val="1"/>
-          <w:numId w:val="66"/>
-        </w:numPr>
+        <w:ind w:left="1080"/>
       </w:pPr>
       <w:r>
         <w:t>Indigenous, Aboriginal, or First Nations</w:t>
@@ -1171,11 +1115,7 @@
     </w:p>
     <w:p>
       <w:pPr>
-        <w:pStyle w:val="ListParagraph"/>
-        <w:numPr>
-          <w:ilvl w:val="1"/>
-          <w:numId w:val="66"/>
-        </w:numPr>
+        <w:ind w:left="1080"/>
       </w:pPr>
       <w:r>
         <w:t>White</w:t>
@@ -1183,23 +1123,16 @@
     </w:p>
     <w:p>
       <w:pPr>
-        <w:pStyle w:val="ListParagraph"/>
-        <w:numPr>
-          <w:ilvl w:val="1"/>
-          <w:numId w:val="66"/>
-        </w:numPr>
-      </w:pPr>
-      <w:r>
+        <w:ind w:left="1080"/>
+      </w:pPr>
+      <w:r>
+        <w:lastRenderedPageBreak/>
         <w:t>Prefer to self-describe</w:t>
       </w:r>
     </w:p>
     <w:p>
       <w:pPr>
-        <w:pStyle w:val="ListParagraph"/>
-        <w:numPr>
-          <w:ilvl w:val="1"/>
-          <w:numId w:val="66"/>
-        </w:numPr>
+        <w:ind w:left="1080"/>
       </w:pPr>
       <w:r>
         <w:t>Prefer not to say</w:t>
@@ -1207,11 +1140,7 @@
     </w:p>
     <w:p>
       <w:pPr>
-        <w:pStyle w:val="ListParagraph"/>
-        <w:numPr>
-          <w:ilvl w:val="0"/>
-          <w:numId w:val="66"/>
-        </w:numPr>
+        <w:ind w:left="360"/>
       </w:pPr>
       <w:r>
         <w:t>Research requires us to categorize people in racial and ethnic terms</w:t>
@@ -1222,11 +1151,7 @@
     </w:p>
     <w:p>
       <w:pPr>
-        <w:pStyle w:val="ListParagraph"/>
-        <w:numPr>
-          <w:ilvl w:val="1"/>
-          <w:numId w:val="66"/>
-        </w:numPr>
+        <w:ind w:left="1080"/>
       </w:pPr>
       <w:r>
         <w:t>Free text</w:t>
@@ -1234,11 +1159,7 @@
     </w:p>
     <w:p>
       <w:pPr>
-        <w:pStyle w:val="ListParagraph"/>
-        <w:numPr>
-          <w:ilvl w:val="0"/>
-          <w:numId w:val="66"/>
-        </w:numPr>
+        <w:ind w:left="360"/>
       </w:pPr>
       <w:r>
         <w:t>Please select your highest level of education</w:t>
@@ -1246,11 +1167,7 @@
     </w:p>
     <w:p>
       <w:pPr>
-        <w:pStyle w:val="ListParagraph"/>
-        <w:numPr>
-          <w:ilvl w:val="1"/>
-          <w:numId w:val="66"/>
-        </w:numPr>
+        <w:ind w:left="1080"/>
       </w:pPr>
       <w:r>
         <w:t>Less than High School</w:t>
@@ -1258,11 +1175,7 @@
     </w:p>
     <w:p>
       <w:pPr>
-        <w:pStyle w:val="ListParagraph"/>
-        <w:numPr>
-          <w:ilvl w:val="1"/>
-          <w:numId w:val="66"/>
-        </w:numPr>
+        <w:ind w:left="1080"/>
       </w:pPr>
       <w:r>
         <w:t>High School</w:t>
@@ -1270,12 +1183,9 @@
     </w:p>
     <w:p>
       <w:pPr>
-        <w:pStyle w:val="ListParagraph"/>
-        <w:numPr>
-          <w:ilvl w:val="1"/>
-          <w:numId w:val="66"/>
-        </w:numPr>
-      </w:pPr>
+        <w:ind w:left="1080"/>
+      </w:pPr>
+      <w:proofErr w:type="gramStart"/>
       <w:r>
         <w:t>Associate</w:t>
       </w:r>
@@ -1285,14 +1195,11 @@
       <w:r>
         <w:t>s Degree</w:t>
       </w:r>
-    </w:p>
-    <w:p>
-      <w:pPr>
-        <w:pStyle w:val="ListParagraph"/>
-        <w:numPr>
-          <w:ilvl w:val="1"/>
-          <w:numId w:val="66"/>
-        </w:numPr>
+      <w:proofErr w:type="gramEnd"/>
+    </w:p>
+    <w:p>
+      <w:pPr>
+        <w:ind w:left="1080"/>
       </w:pPr>
       <w:r>
         <w:t>Bachelor’s Degree</w:t>
@@ -1300,14 +1207,9 @@
     </w:p>
     <w:p>
       <w:pPr>
-        <w:pStyle w:val="ListParagraph"/>
-        <w:numPr>
-          <w:ilvl w:val="1"/>
-          <w:numId w:val="66"/>
-        </w:numPr>
-      </w:pPr>
-      <w:r>
-        <w:lastRenderedPageBreak/>
+        <w:ind w:left="1080"/>
+      </w:pPr>
+      <w:r>
         <w:t>Master</w:t>
       </w:r>
       <w:r>
@@ -1319,11 +1221,7 @@
     </w:p>
     <w:p>
       <w:pPr>
-        <w:pStyle w:val="ListParagraph"/>
-        <w:numPr>
-          <w:ilvl w:val="1"/>
-          <w:numId w:val="66"/>
-        </w:numPr>
+        <w:ind w:left="1080"/>
       </w:pPr>
       <w:r>
         <w:t>Professional Degree (J.D., M.D., etc.)</w:t>
@@ -1331,11 +1229,7 @@
     </w:p>
     <w:p>
       <w:pPr>
-        <w:pStyle w:val="ListParagraph"/>
-        <w:numPr>
-          <w:ilvl w:val="1"/>
-          <w:numId w:val="66"/>
-        </w:numPr>
+        <w:ind w:left="1080"/>
       </w:pPr>
       <w:r>
         <w:t>Doctorate Degree (PhD, PsyD, etc.</w:t>
@@ -1343,11 +1237,7 @@
     </w:p>
     <w:p>
       <w:pPr>
-        <w:pStyle w:val="ListParagraph"/>
-        <w:numPr>
-          <w:ilvl w:val="1"/>
-          <w:numId w:val="66"/>
-        </w:numPr>
+        <w:ind w:left="1080"/>
       </w:pPr>
       <w:r>
         <w:t>Prefer not to say</w:t>
@@ -1355,11 +1245,7 @@
     </w:p>
     <w:p>
       <w:pPr>
-        <w:pStyle w:val="ListParagraph"/>
-        <w:numPr>
-          <w:ilvl w:val="1"/>
-          <w:numId w:val="66"/>
-        </w:numPr>
+        <w:ind w:left="1080"/>
       </w:pPr>
       <w:r>
         <w:t>Other option not represented here</w:t>
@@ -1367,11 +1253,7 @@
     </w:p>
     <w:p>
       <w:pPr>
-        <w:pStyle w:val="ListParagraph"/>
-        <w:numPr>
-          <w:ilvl w:val="0"/>
-          <w:numId w:val="66"/>
-        </w:numPr>
+        <w:ind w:left="360"/>
       </w:pPr>
       <w:r>
         <w:t>Have you ever been diagnosed with a substance use disorder</w:t>
@@ -1379,11 +1261,7 @@
     </w:p>
     <w:p>
       <w:pPr>
-        <w:pStyle w:val="ListParagraph"/>
-        <w:numPr>
-          <w:ilvl w:val="1"/>
-          <w:numId w:val="66"/>
-        </w:numPr>
+        <w:ind w:left="1080"/>
       </w:pPr>
       <w:r>
         <w:t>Yes</w:t>
@@ -1391,11 +1269,7 @@
     </w:p>
     <w:p>
       <w:pPr>
-        <w:pStyle w:val="ListParagraph"/>
-        <w:numPr>
-          <w:ilvl w:val="1"/>
-          <w:numId w:val="66"/>
-        </w:numPr>
+        <w:ind w:left="1080"/>
       </w:pPr>
       <w:r>
         <w:t>No</w:t>
@@ -1403,11 +1277,7 @@
     </w:p>
     <w:p>
       <w:pPr>
-        <w:pStyle w:val="ListParagraph"/>
-        <w:numPr>
-          <w:ilvl w:val="1"/>
-          <w:numId w:val="66"/>
-        </w:numPr>
+        <w:ind w:left="1080"/>
       </w:pPr>
       <w:r>
         <w:t>Prefer not to say</w:t>
@@ -1415,11 +1285,7 @@
     </w:p>
     <w:p>
       <w:pPr>
-        <w:pStyle w:val="ListParagraph"/>
-        <w:numPr>
-          <w:ilvl w:val="1"/>
-          <w:numId w:val="66"/>
-        </w:numPr>
+        <w:ind w:left="1080"/>
       </w:pPr>
       <w:r>
         <w:t>I don’t know</w:t>

</xml_diff>